<commit_message>
update hardware / het spel
</commit_message>
<xml_diff>
--- a/docs/DeVuilbak/Hardware/BOM.docx
+++ b/docs/DeVuilbak/Hardware/BOM.docx
@@ -1193,7 +1193,7 @@
       </w:tr>
       <w:tr>
         <w:trPr>
-          <w:trHeight w:val="606"/>
+          <w:trHeight w:val="1478"/>
         </w:trPr>
         <w:tc>
           <w:tcPr>
@@ -1334,8 +1334,8 @@
                 <w:noProof/>
               </w:rPr>
               <w:drawing>
-                <wp:inline distT="0" distB="0" distL="0" distR="0" wp14:anchorId="6D08FE49" wp14:editId="0D101FA6">
-                  <wp:extent cx="784860" cy="784860"/>
+                <wp:inline distT="0" distB="0" distL="0" distR="0" wp14:anchorId="6D08FE49" wp14:editId="6DF5CAB4">
+                  <wp:extent cx="706755" cy="706755"/>
                   <wp:effectExtent l="0" t="0" r="0" b="0"/>
                   <wp:docPr id="11" name="Afbeelding 11" descr="Load Cell Versterker - HX711"/>
                   <wp:cNvGraphicFramePr>
@@ -1366,7 +1366,7 @@
                         <pic:spPr bwMode="auto">
                           <a:xfrm>
                             <a:off x="0" y="0"/>
-                            <a:ext cx="784860" cy="784860"/>
+                            <a:ext cx="706755" cy="706755"/>
                           </a:xfrm>
                           <a:prstGeom prst="rect">
                             <a:avLst/>
@@ -1387,7 +1387,7 @@
       </w:tr>
       <w:tr>
         <w:trPr>
-          <w:trHeight w:val="606"/>
+          <w:trHeight w:val="1635"/>
         </w:trPr>
         <w:tc>
           <w:tcPr>
@@ -1525,9 +1525,9 @@
                 <w:noProof/>
               </w:rPr>
               <w:drawing>
-                <wp:inline distT="0" distB="0" distL="0" distR="0" wp14:anchorId="2F5059B6" wp14:editId="29116A16">
-                  <wp:extent cx="481740" cy="717160"/>
-                  <wp:effectExtent l="0" t="0" r="0" b="6985"/>
+                <wp:inline distT="0" distB="0" distL="0" distR="0" wp14:anchorId="2F5059B6" wp14:editId="4C79FB53">
+                  <wp:extent cx="419907" cy="625110"/>
+                  <wp:effectExtent l="0" t="0" r="0" b="3810"/>
                   <wp:docPr id="13" name="Afbeelding 13" descr="Drukschakelaar - HQ Products"/>
                   <wp:cNvGraphicFramePr>
                     <a:graphicFrameLocks xmlns:a="http://schemas.openxmlformats.org/drawingml/2006/main" noChangeAspect="1"/>
@@ -1557,7 +1557,7 @@
                         <pic:spPr bwMode="auto">
                           <a:xfrm>
                             <a:off x="0" y="0"/>
-                            <a:ext cx="491462" cy="731633"/>
+                            <a:ext cx="430056" cy="640219"/>
                           </a:xfrm>
                           <a:prstGeom prst="rect">
                             <a:avLst/>
@@ -1578,7 +1578,7 @@
       </w:tr>
       <w:tr>
         <w:trPr>
-          <w:trHeight w:val="606"/>
+          <w:trHeight w:val="2046"/>
         </w:trPr>
         <w:tc>
           <w:tcPr>
@@ -1759,7 +1759,7 @@
       </w:tr>
       <w:tr>
         <w:trPr>
-          <w:trHeight w:val="1570"/>
+          <w:trHeight w:val="1844"/>
         </w:trPr>
         <w:tc>
           <w:tcPr>
@@ -1956,6 +1956,7 @@
               <w:jc w:val="center"/>
             </w:pPr>
             <w:r>
+              <w:lastRenderedPageBreak/>
               <w:t>1</w:t>
             </w:r>
             <w:r>
@@ -2138,7 +2139,7 @@
       </w:tr>
       <w:tr>
         <w:trPr>
-          <w:trHeight w:val="412"/>
+          <w:trHeight w:val="1504"/>
         </w:trPr>
         <w:tc>
           <w:tcPr>
@@ -2150,7 +2151,6 @@
               <w:jc w:val="center"/>
             </w:pPr>
             <w:r>
-              <w:lastRenderedPageBreak/>
               <w:t>12.</w:t>
             </w:r>
           </w:p>
@@ -2243,8 +2243,8 @@
                 <w:noProof/>
               </w:rPr>
               <w:drawing>
-                <wp:inline distT="0" distB="0" distL="0" distR="0" wp14:anchorId="105B5EC5" wp14:editId="51CE68AB">
-                  <wp:extent cx="914400" cy="914400"/>
+                <wp:inline distT="0" distB="0" distL="0" distR="0" wp14:anchorId="105B5EC5" wp14:editId="61470041">
+                  <wp:extent cx="800100" cy="800100"/>
                   <wp:effectExtent l="0" t="0" r="0" b="0"/>
                   <wp:docPr id="1" name="Afbeelding 1" descr="AMS1117 3.3V Spanningsregelaar - SOT-223"/>
                   <wp:cNvGraphicFramePr>
@@ -2275,7 +2275,7 @@
                         <pic:spPr bwMode="auto">
                           <a:xfrm>
                             <a:off x="0" y="0"/>
-                            <a:ext cx="914400" cy="914400"/>
+                            <a:ext cx="800100" cy="800100"/>
                           </a:xfrm>
                           <a:prstGeom prst="rect">
                             <a:avLst/>

</xml_diff>